<commit_message>
inserindo grafico pizza e adicionando download de csv exemplo
</commit_message>
<xml_diff>
--- a/Especificação funcional.docx
+++ b/Especificação funcional.docx
@@ -4,12 +4,13 @@
   <w:body>
     <w:p>
       <w:pPr>
+        <w:spacing w:line="360" w:lineRule="auto"/>
         <w:rPr>
           <w:rFonts w:ascii="Arial" w:hAnsi="Arial" w:cs="Arial"/>
           <w:b/>
           <w:bCs/>
-          <w:sz w:val="24"/>
-          <w:szCs w:val="24"/>
+          <w:sz w:val="32"/>
+          <w:szCs w:val="32"/>
         </w:rPr>
       </w:pPr>
       <w:r>
@@ -17,18 +18,16 @@
           <w:rFonts w:ascii="Arial" w:hAnsi="Arial" w:cs="Arial"/>
           <w:b/>
           <w:bCs/>
-          <w:sz w:val="24"/>
-          <w:szCs w:val="24"/>
-        </w:rPr>
-        <w:t>Processamento de Dados:</w:t>
+          <w:sz w:val="32"/>
+          <w:szCs w:val="32"/>
+        </w:rPr>
+        <w:t>DOCUMENTAÇÃO DO SISTEMA DE ANÁLISE DE DADOS DE CLIENTES</w:t>
       </w:r>
     </w:p>
     <w:p>
       <w:pPr>
-        <w:numPr>
-          <w:ilvl w:val="0"/>
-          <w:numId w:val="6"/>
-        </w:numPr>
+        <w:spacing w:line="360" w:lineRule="auto"/>
+        <w:jc w:val="both"/>
         <w:rPr>
           <w:rFonts w:ascii="Arial" w:hAnsi="Arial" w:cs="Arial"/>
           <w:b/>
@@ -45,19 +44,15 @@
           <w:sz w:val="24"/>
           <w:szCs w:val="24"/>
         </w:rPr>
-        <w:t>Total de Visitantes: Somatório de todos os visitantes.</w:t>
+        <w:t>Visão Geral</w:t>
       </w:r>
     </w:p>
     <w:p>
       <w:pPr>
-        <w:numPr>
-          <w:ilvl w:val="0"/>
-          <w:numId w:val="6"/>
-        </w:numPr>
-        <w:rPr>
-          <w:rFonts w:ascii="Arial" w:hAnsi="Arial" w:cs="Arial"/>
-          <w:b/>
-          <w:bCs/>
+        <w:spacing w:line="360" w:lineRule="auto"/>
+        <w:jc w:val="both"/>
+        <w:rPr>
+          <w:rFonts w:ascii="Arial" w:hAnsi="Arial" w:cs="Arial"/>
           <w:sz w:val="24"/>
           <w:szCs w:val="24"/>
         </w:rPr>
@@ -65,20 +60,16 @@
       <w:r>
         <w:rPr>
           <w:rFonts w:ascii="Arial" w:hAnsi="Arial" w:cs="Arial"/>
-          <w:b/>
-          <w:bCs/>
-          <w:sz w:val="24"/>
-          <w:szCs w:val="24"/>
-        </w:rPr>
-        <w:t>Faturamento Médio: Média dos faturamentos.</w:t>
+          <w:sz w:val="24"/>
+          <w:szCs w:val="24"/>
+        </w:rPr>
+        <w:t>O Sistema de Análise de Dados de Clientes é uma aplicação desenvolvida em Python que permite a análise de dados de vendas, visitantes e faturamento a partir de um arquivo CSV. A aplicação oferece funcionalidades para carregar dados, processá-los, gerar gráficos e fornecer insights úteis para a tomada de decisões de negócios.</w:t>
       </w:r>
     </w:p>
     <w:p>
       <w:pPr>
-        <w:numPr>
-          <w:ilvl w:val="0"/>
-          <w:numId w:val="6"/>
-        </w:numPr>
+        <w:spacing w:line="360" w:lineRule="auto"/>
+        <w:jc w:val="both"/>
         <w:rPr>
           <w:rFonts w:ascii="Arial" w:hAnsi="Arial" w:cs="Arial"/>
           <w:b/>
@@ -95,15 +86,24 @@
           <w:sz w:val="24"/>
           <w:szCs w:val="24"/>
         </w:rPr>
-        <w:t>Total de Vendas: Somatório das vendas.</w:t>
+        <w:t>Funcionalidades</w:t>
       </w:r>
     </w:p>
     <w:p>
       <w:pPr>
         <w:numPr>
           <w:ilvl w:val="0"/>
-          <w:numId w:val="6"/>
+          <w:numId w:val="7"/>
         </w:numPr>
+        <w:spacing w:line="360" w:lineRule="auto"/>
+        <w:jc w:val="both"/>
+        <w:rPr>
+          <w:rFonts w:ascii="Arial" w:hAnsi="Arial" w:cs="Arial"/>
+          <w:sz w:val="24"/>
+          <w:szCs w:val="24"/>
+        </w:rPr>
+      </w:pPr>
+      <w:r>
         <w:rPr>
           <w:rFonts w:ascii="Arial" w:hAnsi="Arial" w:cs="Arial"/>
           <w:b/>
@@ -111,6 +111,30 @@
           <w:sz w:val="24"/>
           <w:szCs w:val="24"/>
         </w:rPr>
+        <w:t>Carregar Planilha:</w:t>
+      </w:r>
+      <w:r>
+        <w:rPr>
+          <w:rFonts w:ascii="Arial" w:hAnsi="Arial" w:cs="Arial"/>
+          <w:sz w:val="24"/>
+          <w:szCs w:val="24"/>
+        </w:rPr>
+        <w:t xml:space="preserve"> O usuário pode carregar um arquivo CSV contendo dados sobre vendas, visitantes e faturamento. O sistema processa os dados a partir da segunda linha do arquivo, onde as primeiras linhas são consideradas como cabeçalho.</w:t>
+      </w:r>
+    </w:p>
+    <w:p>
+      <w:pPr>
+        <w:numPr>
+          <w:ilvl w:val="0"/>
+          <w:numId w:val="7"/>
+        </w:numPr>
+        <w:spacing w:line="360" w:lineRule="auto"/>
+        <w:jc w:val="both"/>
+        <w:rPr>
+          <w:rFonts w:ascii="Arial" w:hAnsi="Arial" w:cs="Arial"/>
+          <w:sz w:val="24"/>
+          <w:szCs w:val="24"/>
+        </w:rPr>
       </w:pPr>
       <w:r>
         <w:rPr>
@@ -120,10 +144,888 @@
           <w:sz w:val="24"/>
           <w:szCs w:val="24"/>
         </w:rPr>
-        <w:t>Total de Funcionários: A soma total dos funcionários (considerando que cada registro pode ter uma contagem diferente).</w:t>
+        <w:t>Processamento de Dados:</w:t>
+      </w:r>
+      <w:r>
+        <w:rPr>
+          <w:rFonts w:ascii="Arial" w:hAnsi="Arial" w:cs="Arial"/>
+          <w:sz w:val="24"/>
+          <w:szCs w:val="24"/>
+        </w:rPr>
+        <w:t xml:space="preserve"> O sistema analisa os dados carregados e fornece as seguintes informações:</w:t>
       </w:r>
     </w:p>
-    <w:p/>
+    <w:p>
+      <w:pPr>
+        <w:numPr>
+          <w:ilvl w:val="1"/>
+          <w:numId w:val="7"/>
+        </w:numPr>
+        <w:spacing w:line="360" w:lineRule="auto"/>
+        <w:jc w:val="both"/>
+        <w:rPr>
+          <w:rFonts w:ascii="Arial" w:hAnsi="Arial" w:cs="Arial"/>
+          <w:sz w:val="24"/>
+          <w:szCs w:val="24"/>
+        </w:rPr>
+      </w:pPr>
+      <w:r>
+        <w:rPr>
+          <w:rFonts w:ascii="Arial" w:hAnsi="Arial" w:cs="Arial"/>
+          <w:sz w:val="24"/>
+          <w:szCs w:val="24"/>
+        </w:rPr>
+        <w:t>Total de Visitantes</w:t>
+      </w:r>
+    </w:p>
+    <w:p>
+      <w:pPr>
+        <w:numPr>
+          <w:ilvl w:val="1"/>
+          <w:numId w:val="7"/>
+        </w:numPr>
+        <w:spacing w:line="360" w:lineRule="auto"/>
+        <w:jc w:val="both"/>
+        <w:rPr>
+          <w:rFonts w:ascii="Arial" w:hAnsi="Arial" w:cs="Arial"/>
+          <w:sz w:val="24"/>
+          <w:szCs w:val="24"/>
+        </w:rPr>
+      </w:pPr>
+      <w:r>
+        <w:rPr>
+          <w:rFonts w:ascii="Arial" w:hAnsi="Arial" w:cs="Arial"/>
+          <w:sz w:val="24"/>
+          <w:szCs w:val="24"/>
+        </w:rPr>
+        <w:t>Faturamento Médio</w:t>
+      </w:r>
+    </w:p>
+    <w:p>
+      <w:pPr>
+        <w:numPr>
+          <w:ilvl w:val="1"/>
+          <w:numId w:val="7"/>
+        </w:numPr>
+        <w:spacing w:line="360" w:lineRule="auto"/>
+        <w:jc w:val="both"/>
+        <w:rPr>
+          <w:rFonts w:ascii="Arial" w:hAnsi="Arial" w:cs="Arial"/>
+          <w:sz w:val="24"/>
+          <w:szCs w:val="24"/>
+        </w:rPr>
+      </w:pPr>
+      <w:r>
+        <w:rPr>
+          <w:rFonts w:ascii="Arial" w:hAnsi="Arial" w:cs="Arial"/>
+          <w:sz w:val="24"/>
+          <w:szCs w:val="24"/>
+        </w:rPr>
+        <w:t>Total de Vendas</w:t>
+      </w:r>
+    </w:p>
+    <w:p>
+      <w:pPr>
+        <w:numPr>
+          <w:ilvl w:val="1"/>
+          <w:numId w:val="7"/>
+        </w:numPr>
+        <w:spacing w:line="360" w:lineRule="auto"/>
+        <w:jc w:val="both"/>
+        <w:rPr>
+          <w:rFonts w:ascii="Arial" w:hAnsi="Arial" w:cs="Arial"/>
+          <w:sz w:val="24"/>
+          <w:szCs w:val="24"/>
+        </w:rPr>
+      </w:pPr>
+      <w:r>
+        <w:rPr>
+          <w:rFonts w:ascii="Arial" w:hAnsi="Arial" w:cs="Arial"/>
+          <w:sz w:val="24"/>
+          <w:szCs w:val="24"/>
+        </w:rPr>
+        <w:t>Melhor Dia em Termos de Faturamento</w:t>
+      </w:r>
+    </w:p>
+    <w:p>
+      <w:pPr>
+        <w:numPr>
+          <w:ilvl w:val="0"/>
+          <w:numId w:val="7"/>
+        </w:numPr>
+        <w:spacing w:line="360" w:lineRule="auto"/>
+        <w:jc w:val="both"/>
+        <w:rPr>
+          <w:rFonts w:ascii="Arial" w:hAnsi="Arial" w:cs="Arial"/>
+          <w:b/>
+          <w:bCs/>
+          <w:sz w:val="24"/>
+          <w:szCs w:val="24"/>
+        </w:rPr>
+      </w:pPr>
+      <w:r>
+        <w:rPr>
+          <w:rFonts w:ascii="Arial" w:hAnsi="Arial" w:cs="Arial"/>
+          <w:b/>
+          <w:bCs/>
+          <w:sz w:val="24"/>
+          <w:szCs w:val="24"/>
+        </w:rPr>
+        <w:t>Gerar Gráficos:</w:t>
+      </w:r>
+    </w:p>
+    <w:p>
+      <w:pPr>
+        <w:numPr>
+          <w:ilvl w:val="1"/>
+          <w:numId w:val="7"/>
+        </w:numPr>
+        <w:spacing w:line="360" w:lineRule="auto"/>
+        <w:jc w:val="both"/>
+        <w:rPr>
+          <w:rFonts w:ascii="Arial" w:hAnsi="Arial" w:cs="Arial"/>
+          <w:sz w:val="24"/>
+          <w:szCs w:val="24"/>
+        </w:rPr>
+      </w:pPr>
+      <w:r>
+        <w:rPr>
+          <w:rFonts w:ascii="Arial" w:hAnsi="Arial" w:cs="Arial"/>
+          <w:sz w:val="24"/>
+          <w:szCs w:val="24"/>
+        </w:rPr>
+        <w:t>Gráfico de Barras: Exibe o total de vendas, visitantes e faturamento por dia.</w:t>
+      </w:r>
+    </w:p>
+    <w:p>
+      <w:pPr>
+        <w:numPr>
+          <w:ilvl w:val="1"/>
+          <w:numId w:val="7"/>
+        </w:numPr>
+        <w:spacing w:line="360" w:lineRule="auto"/>
+        <w:jc w:val="both"/>
+        <w:rPr>
+          <w:rFonts w:ascii="Arial" w:hAnsi="Arial" w:cs="Arial"/>
+          <w:sz w:val="24"/>
+          <w:szCs w:val="24"/>
+        </w:rPr>
+      </w:pPr>
+      <w:r>
+        <w:rPr>
+          <w:rFonts w:ascii="Arial" w:hAnsi="Arial" w:cs="Arial"/>
+          <w:sz w:val="24"/>
+          <w:szCs w:val="24"/>
+        </w:rPr>
+        <w:t>Gráfico de Pizza: Mostra a porcentagem de faturamento por dia, permitindo identificar qual dia teve o melhor desempenho em vendas.</w:t>
+      </w:r>
+    </w:p>
+    <w:p>
+      <w:pPr>
+        <w:numPr>
+          <w:ilvl w:val="0"/>
+          <w:numId w:val="7"/>
+        </w:numPr>
+        <w:spacing w:line="360" w:lineRule="auto"/>
+        <w:jc w:val="both"/>
+        <w:rPr>
+          <w:rFonts w:ascii="Arial" w:hAnsi="Arial" w:cs="Arial"/>
+          <w:sz w:val="24"/>
+          <w:szCs w:val="24"/>
+        </w:rPr>
+      </w:pPr>
+      <w:r>
+        <w:rPr>
+          <w:rFonts w:ascii="Arial" w:hAnsi="Arial" w:cs="Arial"/>
+          <w:b/>
+          <w:bCs/>
+          <w:sz w:val="24"/>
+          <w:szCs w:val="24"/>
+        </w:rPr>
+        <w:t xml:space="preserve">Download de CSV de Exemplo: </w:t>
+      </w:r>
+      <w:r>
+        <w:rPr>
+          <w:rFonts w:ascii="Arial" w:hAnsi="Arial" w:cs="Arial"/>
+          <w:sz w:val="24"/>
+          <w:szCs w:val="24"/>
+        </w:rPr>
+        <w:t xml:space="preserve">O sistema inclui um botão para baixar um arquivo CSV de exemplo, que contém dados </w:t>
+      </w:r>
+      <w:proofErr w:type="spellStart"/>
+      <w:r>
+        <w:rPr>
+          <w:rFonts w:ascii="Arial" w:hAnsi="Arial" w:cs="Arial"/>
+          <w:sz w:val="24"/>
+          <w:szCs w:val="24"/>
+        </w:rPr>
+        <w:t>pré</w:t>
+      </w:r>
+      <w:proofErr w:type="spellEnd"/>
+      <w:r>
+        <w:rPr>
+          <w:rFonts w:ascii="Arial" w:hAnsi="Arial" w:cs="Arial"/>
+          <w:sz w:val="24"/>
+          <w:szCs w:val="24"/>
+        </w:rPr>
+        <w:t xml:space="preserve">-preenchidos. Esse </w:t>
+      </w:r>
+      <w:r>
+        <w:rPr>
+          <w:rFonts w:ascii="Arial" w:hAnsi="Arial" w:cs="Arial"/>
+          <w:sz w:val="24"/>
+          <w:szCs w:val="24"/>
+        </w:rPr>
+        <w:lastRenderedPageBreak/>
+        <w:t>arquivo serve como guia para o usuário sobre como os dados devem ser estruturados.</w:t>
+      </w:r>
+    </w:p>
+    <w:p>
+      <w:pPr>
+        <w:spacing w:line="360" w:lineRule="auto"/>
+        <w:jc w:val="both"/>
+        <w:rPr>
+          <w:rFonts w:ascii="Arial" w:hAnsi="Arial" w:cs="Arial"/>
+          <w:b/>
+          <w:bCs/>
+          <w:sz w:val="24"/>
+          <w:szCs w:val="24"/>
+        </w:rPr>
+      </w:pPr>
+      <w:r>
+        <w:rPr>
+          <w:rFonts w:ascii="Arial" w:hAnsi="Arial" w:cs="Arial"/>
+          <w:b/>
+          <w:bCs/>
+          <w:sz w:val="24"/>
+          <w:szCs w:val="24"/>
+        </w:rPr>
+        <w:t>Estrutura do Arquivo CSV</w:t>
+      </w:r>
+    </w:p>
+    <w:p>
+      <w:pPr>
+        <w:spacing w:line="360" w:lineRule="auto"/>
+        <w:jc w:val="both"/>
+        <w:rPr>
+          <w:rFonts w:ascii="Arial" w:hAnsi="Arial" w:cs="Arial"/>
+          <w:sz w:val="24"/>
+          <w:szCs w:val="24"/>
+        </w:rPr>
+      </w:pPr>
+      <w:r>
+        <w:rPr>
+          <w:rFonts w:ascii="Arial" w:hAnsi="Arial" w:cs="Arial"/>
+          <w:sz w:val="24"/>
+          <w:szCs w:val="24"/>
+        </w:rPr>
+        <w:t>O arquivo CSV deve conter as seguintes colunas (com a primeira linha sendo o cabeçalho):</w:t>
+      </w:r>
+    </w:p>
+    <w:p>
+      <w:pPr>
+        <w:numPr>
+          <w:ilvl w:val="0"/>
+          <w:numId w:val="8"/>
+        </w:numPr>
+        <w:spacing w:line="360" w:lineRule="auto"/>
+        <w:jc w:val="both"/>
+        <w:rPr>
+          <w:rFonts w:ascii="Arial" w:hAnsi="Arial" w:cs="Arial"/>
+          <w:sz w:val="24"/>
+          <w:szCs w:val="24"/>
+        </w:rPr>
+      </w:pPr>
+      <w:r>
+        <w:rPr>
+          <w:rFonts w:ascii="Arial" w:hAnsi="Arial" w:cs="Arial"/>
+          <w:sz w:val="24"/>
+          <w:szCs w:val="24"/>
+        </w:rPr>
+        <w:t>Data: Data da venda no formato DD/MM/YYYY</w:t>
+      </w:r>
+    </w:p>
+    <w:p>
+      <w:pPr>
+        <w:numPr>
+          <w:ilvl w:val="0"/>
+          <w:numId w:val="8"/>
+        </w:numPr>
+        <w:spacing w:line="360" w:lineRule="auto"/>
+        <w:jc w:val="both"/>
+        <w:rPr>
+          <w:rFonts w:ascii="Arial" w:hAnsi="Arial" w:cs="Arial"/>
+          <w:sz w:val="24"/>
+          <w:szCs w:val="24"/>
+        </w:rPr>
+      </w:pPr>
+      <w:r>
+        <w:rPr>
+          <w:rFonts w:ascii="Arial" w:hAnsi="Arial" w:cs="Arial"/>
+          <w:sz w:val="24"/>
+          <w:szCs w:val="24"/>
+        </w:rPr>
+        <w:t>Visitantes: Número total de visitantes do dia</w:t>
+      </w:r>
+    </w:p>
+    <w:p>
+      <w:pPr>
+        <w:numPr>
+          <w:ilvl w:val="0"/>
+          <w:numId w:val="8"/>
+        </w:numPr>
+        <w:spacing w:line="360" w:lineRule="auto"/>
+        <w:jc w:val="both"/>
+        <w:rPr>
+          <w:rFonts w:ascii="Arial" w:hAnsi="Arial" w:cs="Arial"/>
+          <w:sz w:val="24"/>
+          <w:szCs w:val="24"/>
+        </w:rPr>
+      </w:pPr>
+      <w:r>
+        <w:rPr>
+          <w:rFonts w:ascii="Arial" w:hAnsi="Arial" w:cs="Arial"/>
+          <w:sz w:val="24"/>
+          <w:szCs w:val="24"/>
+        </w:rPr>
+        <w:t>Faturamento: Faturamento total do dia</w:t>
+      </w:r>
+    </w:p>
+    <w:p>
+      <w:pPr>
+        <w:numPr>
+          <w:ilvl w:val="0"/>
+          <w:numId w:val="8"/>
+        </w:numPr>
+        <w:spacing w:line="360" w:lineRule="auto"/>
+        <w:jc w:val="both"/>
+        <w:rPr>
+          <w:rFonts w:ascii="Arial" w:hAnsi="Arial" w:cs="Arial"/>
+          <w:sz w:val="24"/>
+          <w:szCs w:val="24"/>
+        </w:rPr>
+      </w:pPr>
+      <w:r>
+        <w:rPr>
+          <w:rFonts w:ascii="Arial" w:hAnsi="Arial" w:cs="Arial"/>
+          <w:sz w:val="24"/>
+          <w:szCs w:val="24"/>
+        </w:rPr>
+        <w:t>Vendas: Total de vendas realizadas</w:t>
+      </w:r>
+    </w:p>
+    <w:p>
+      <w:pPr>
+        <w:spacing w:line="360" w:lineRule="auto"/>
+        <w:jc w:val="both"/>
+        <w:rPr>
+          <w:rFonts w:ascii="Arial" w:hAnsi="Arial" w:cs="Arial"/>
+          <w:b/>
+          <w:bCs/>
+          <w:sz w:val="24"/>
+          <w:szCs w:val="24"/>
+        </w:rPr>
+      </w:pPr>
+      <w:r>
+        <w:rPr>
+          <w:rFonts w:ascii="Arial" w:hAnsi="Arial" w:cs="Arial"/>
+          <w:b/>
+          <w:bCs/>
+          <w:sz w:val="24"/>
+          <w:szCs w:val="24"/>
+        </w:rPr>
+        <w:t>Exemplo de estrutura do CSV:</w:t>
+      </w:r>
+    </w:p>
+    <w:tbl>
+      <w:tblPr>
+        <w:tblStyle w:val="Tabelacomgrade"/>
+        <w:tblW w:w="0" w:type="auto"/>
+        <w:tblLook w:val="04A0" w:firstRow="1" w:lastRow="0" w:firstColumn="1" w:lastColumn="0" w:noHBand="0" w:noVBand="1"/>
+      </w:tblPr>
+      <w:tblGrid>
+        <w:gridCol w:w="2123"/>
+        <w:gridCol w:w="2123"/>
+        <w:gridCol w:w="2124"/>
+        <w:gridCol w:w="2124"/>
+      </w:tblGrid>
+      <w:tr>
+        <w:tc>
+          <w:tcPr>
+            <w:tcW w:w="2123" w:type="dxa"/>
+          </w:tcPr>
+          <w:p>
+            <w:pPr>
+              <w:spacing w:line="360" w:lineRule="auto"/>
+              <w:jc w:val="both"/>
+              <w:rPr>
+                <w:rFonts w:ascii="Arial" w:hAnsi="Arial" w:cs="Arial"/>
+                <w:sz w:val="24"/>
+                <w:szCs w:val="24"/>
+              </w:rPr>
+            </w:pPr>
+            <w:r>
+              <w:rPr>
+                <w:rFonts w:ascii="Arial" w:hAnsi="Arial" w:cs="Arial"/>
+                <w:sz w:val="24"/>
+                <w:szCs w:val="24"/>
+              </w:rPr>
+              <w:t>Data</w:t>
+            </w:r>
+          </w:p>
+        </w:tc>
+        <w:tc>
+          <w:tcPr>
+            <w:tcW w:w="2123" w:type="dxa"/>
+          </w:tcPr>
+          <w:p>
+            <w:pPr>
+              <w:spacing w:line="360" w:lineRule="auto"/>
+              <w:jc w:val="both"/>
+              <w:rPr>
+                <w:rFonts w:ascii="Arial" w:hAnsi="Arial" w:cs="Arial"/>
+                <w:sz w:val="24"/>
+                <w:szCs w:val="24"/>
+              </w:rPr>
+            </w:pPr>
+            <w:r>
+              <w:rPr>
+                <w:rFonts w:ascii="Arial" w:hAnsi="Arial" w:cs="Arial"/>
+                <w:sz w:val="24"/>
+                <w:szCs w:val="24"/>
+              </w:rPr>
+              <w:t>Visitantes</w:t>
+            </w:r>
+          </w:p>
+        </w:tc>
+        <w:tc>
+          <w:tcPr>
+            <w:tcW w:w="2124" w:type="dxa"/>
+          </w:tcPr>
+          <w:p>
+            <w:pPr>
+              <w:spacing w:line="360" w:lineRule="auto"/>
+              <w:jc w:val="both"/>
+              <w:rPr>
+                <w:rFonts w:ascii="Arial" w:hAnsi="Arial" w:cs="Arial"/>
+                <w:sz w:val="24"/>
+                <w:szCs w:val="24"/>
+              </w:rPr>
+            </w:pPr>
+            <w:r>
+              <w:rPr>
+                <w:rFonts w:ascii="Arial" w:hAnsi="Arial" w:cs="Arial"/>
+                <w:sz w:val="24"/>
+                <w:szCs w:val="24"/>
+              </w:rPr>
+              <w:t>Faturamento</w:t>
+            </w:r>
+          </w:p>
+        </w:tc>
+        <w:tc>
+          <w:tcPr>
+            <w:tcW w:w="2124" w:type="dxa"/>
+          </w:tcPr>
+          <w:p>
+            <w:pPr>
+              <w:spacing w:line="360" w:lineRule="auto"/>
+              <w:jc w:val="both"/>
+              <w:rPr>
+                <w:rFonts w:ascii="Arial" w:hAnsi="Arial" w:cs="Arial"/>
+                <w:sz w:val="24"/>
+                <w:szCs w:val="24"/>
+              </w:rPr>
+            </w:pPr>
+            <w:r>
+              <w:rPr>
+                <w:rFonts w:ascii="Arial" w:hAnsi="Arial" w:cs="Arial"/>
+                <w:sz w:val="24"/>
+                <w:szCs w:val="24"/>
+              </w:rPr>
+              <w:t>Vendas</w:t>
+            </w:r>
+          </w:p>
+        </w:tc>
+      </w:tr>
+      <w:tr>
+        <w:tc>
+          <w:tcPr>
+            <w:tcW w:w="2123" w:type="dxa"/>
+          </w:tcPr>
+          <w:p>
+            <w:pPr>
+              <w:spacing w:line="360" w:lineRule="auto"/>
+              <w:jc w:val="both"/>
+              <w:rPr>
+                <w:rFonts w:ascii="Arial" w:hAnsi="Arial" w:cs="Arial"/>
+                <w:sz w:val="24"/>
+                <w:szCs w:val="24"/>
+              </w:rPr>
+            </w:pPr>
+            <w:r>
+              <w:rPr>
+                <w:rFonts w:ascii="Arial" w:hAnsi="Arial" w:cs="Arial"/>
+                <w:sz w:val="24"/>
+                <w:szCs w:val="24"/>
+              </w:rPr>
+              <w:t>23/09/2024</w:t>
+            </w:r>
+          </w:p>
+        </w:tc>
+        <w:tc>
+          <w:tcPr>
+            <w:tcW w:w="2123" w:type="dxa"/>
+          </w:tcPr>
+          <w:p>
+            <w:pPr>
+              <w:spacing w:line="360" w:lineRule="auto"/>
+              <w:jc w:val="both"/>
+              <w:rPr>
+                <w:rFonts w:ascii="Arial" w:hAnsi="Arial" w:cs="Arial"/>
+                <w:sz w:val="24"/>
+                <w:szCs w:val="24"/>
+              </w:rPr>
+            </w:pPr>
+            <w:r>
+              <w:rPr>
+                <w:rFonts w:ascii="Arial" w:hAnsi="Arial" w:cs="Arial"/>
+                <w:sz w:val="24"/>
+                <w:szCs w:val="24"/>
+              </w:rPr>
+              <w:t>120</w:t>
+            </w:r>
+          </w:p>
+        </w:tc>
+        <w:tc>
+          <w:tcPr>
+            <w:tcW w:w="2124" w:type="dxa"/>
+          </w:tcPr>
+          <w:p>
+            <w:pPr>
+              <w:spacing w:line="360" w:lineRule="auto"/>
+              <w:jc w:val="both"/>
+              <w:rPr>
+                <w:rFonts w:ascii="Arial" w:hAnsi="Arial" w:cs="Arial"/>
+                <w:sz w:val="24"/>
+                <w:szCs w:val="24"/>
+              </w:rPr>
+            </w:pPr>
+            <w:r>
+              <w:rPr>
+                <w:rFonts w:ascii="Arial" w:hAnsi="Arial" w:cs="Arial"/>
+                <w:sz w:val="24"/>
+                <w:szCs w:val="24"/>
+              </w:rPr>
+              <w:t>3500.50</w:t>
+            </w:r>
+          </w:p>
+        </w:tc>
+        <w:tc>
+          <w:tcPr>
+            <w:tcW w:w="2124" w:type="dxa"/>
+          </w:tcPr>
+          <w:p>
+            <w:pPr>
+              <w:spacing w:line="360" w:lineRule="auto"/>
+              <w:jc w:val="both"/>
+              <w:rPr>
+                <w:rFonts w:ascii="Arial" w:hAnsi="Arial" w:cs="Arial"/>
+                <w:sz w:val="24"/>
+                <w:szCs w:val="24"/>
+              </w:rPr>
+            </w:pPr>
+            <w:r>
+              <w:rPr>
+                <w:rFonts w:ascii="Arial" w:hAnsi="Arial" w:cs="Arial"/>
+                <w:sz w:val="24"/>
+                <w:szCs w:val="24"/>
+              </w:rPr>
+              <w:t>45</w:t>
+            </w:r>
+          </w:p>
+        </w:tc>
+      </w:tr>
+      <w:tr>
+        <w:tc>
+          <w:tcPr>
+            <w:tcW w:w="2123" w:type="dxa"/>
+          </w:tcPr>
+          <w:p>
+            <w:pPr>
+              <w:spacing w:line="360" w:lineRule="auto"/>
+              <w:jc w:val="both"/>
+              <w:rPr>
+                <w:rFonts w:ascii="Arial" w:hAnsi="Arial" w:cs="Arial"/>
+                <w:sz w:val="24"/>
+                <w:szCs w:val="24"/>
+              </w:rPr>
+            </w:pPr>
+            <w:r>
+              <w:rPr>
+                <w:rFonts w:ascii="Arial" w:hAnsi="Arial" w:cs="Arial"/>
+                <w:sz w:val="24"/>
+                <w:szCs w:val="24"/>
+              </w:rPr>
+              <w:t>20/09/2024</w:t>
+            </w:r>
+          </w:p>
+        </w:tc>
+        <w:tc>
+          <w:tcPr>
+            <w:tcW w:w="2123" w:type="dxa"/>
+          </w:tcPr>
+          <w:p>
+            <w:pPr>
+              <w:spacing w:line="360" w:lineRule="auto"/>
+              <w:jc w:val="both"/>
+              <w:rPr>
+                <w:rFonts w:ascii="Arial" w:hAnsi="Arial" w:cs="Arial"/>
+                <w:sz w:val="24"/>
+                <w:szCs w:val="24"/>
+              </w:rPr>
+            </w:pPr>
+            <w:r>
+              <w:rPr>
+                <w:rFonts w:ascii="Arial" w:hAnsi="Arial" w:cs="Arial"/>
+                <w:sz w:val="24"/>
+                <w:szCs w:val="24"/>
+              </w:rPr>
+              <w:t>100</w:t>
+            </w:r>
+          </w:p>
+        </w:tc>
+        <w:tc>
+          <w:tcPr>
+            <w:tcW w:w="2124" w:type="dxa"/>
+          </w:tcPr>
+          <w:p>
+            <w:pPr>
+              <w:spacing w:line="360" w:lineRule="auto"/>
+              <w:jc w:val="both"/>
+              <w:rPr>
+                <w:rFonts w:ascii="Arial" w:hAnsi="Arial" w:cs="Arial"/>
+                <w:sz w:val="24"/>
+                <w:szCs w:val="24"/>
+              </w:rPr>
+            </w:pPr>
+            <w:r>
+              <w:rPr>
+                <w:rFonts w:ascii="Arial" w:hAnsi="Arial" w:cs="Arial"/>
+                <w:sz w:val="24"/>
+                <w:szCs w:val="24"/>
+              </w:rPr>
+              <w:t>4000.00</w:t>
+            </w:r>
+          </w:p>
+        </w:tc>
+        <w:tc>
+          <w:tcPr>
+            <w:tcW w:w="2124" w:type="dxa"/>
+          </w:tcPr>
+          <w:p>
+            <w:pPr>
+              <w:spacing w:line="360" w:lineRule="auto"/>
+              <w:jc w:val="both"/>
+              <w:rPr>
+                <w:rFonts w:ascii="Arial" w:hAnsi="Arial" w:cs="Arial"/>
+                <w:sz w:val="24"/>
+                <w:szCs w:val="24"/>
+              </w:rPr>
+            </w:pPr>
+            <w:r>
+              <w:rPr>
+                <w:rFonts w:ascii="Arial" w:hAnsi="Arial" w:cs="Arial"/>
+                <w:sz w:val="24"/>
+                <w:szCs w:val="24"/>
+              </w:rPr>
+              <w:t>50</w:t>
+            </w:r>
+          </w:p>
+        </w:tc>
+      </w:tr>
+    </w:tbl>
+    <w:p>
+      <w:pPr>
+        <w:spacing w:line="360" w:lineRule="auto"/>
+        <w:jc w:val="both"/>
+        <w:rPr>
+          <w:rFonts w:ascii="Arial" w:hAnsi="Arial" w:cs="Arial"/>
+          <w:sz w:val="24"/>
+          <w:szCs w:val="24"/>
+        </w:rPr>
+      </w:pPr>
+    </w:p>
+    <w:p>
+      <w:pPr>
+        <w:spacing w:line="360" w:lineRule="auto"/>
+        <w:jc w:val="both"/>
+        <w:rPr>
+          <w:rFonts w:ascii="Arial" w:hAnsi="Arial" w:cs="Arial"/>
+          <w:b/>
+          <w:bCs/>
+          <w:sz w:val="24"/>
+          <w:szCs w:val="24"/>
+        </w:rPr>
+      </w:pPr>
+      <w:r>
+        <w:rPr>
+          <w:rFonts w:ascii="Arial" w:hAnsi="Arial" w:cs="Arial"/>
+          <w:b/>
+          <w:bCs/>
+          <w:sz w:val="24"/>
+          <w:szCs w:val="24"/>
+        </w:rPr>
+        <w:t>Uso</w:t>
+      </w:r>
+    </w:p>
+    <w:p>
+      <w:pPr>
+        <w:numPr>
+          <w:ilvl w:val="0"/>
+          <w:numId w:val="9"/>
+        </w:numPr>
+        <w:spacing w:line="360" w:lineRule="auto"/>
+        <w:jc w:val="both"/>
+        <w:rPr>
+          <w:rFonts w:ascii="Arial" w:hAnsi="Arial" w:cs="Arial"/>
+          <w:sz w:val="24"/>
+          <w:szCs w:val="24"/>
+        </w:rPr>
+      </w:pPr>
+      <w:r>
+        <w:rPr>
+          <w:rFonts w:ascii="Arial" w:hAnsi="Arial" w:cs="Arial"/>
+          <w:sz w:val="24"/>
+          <w:szCs w:val="24"/>
+        </w:rPr>
+        <w:t>Carregar Dados: Clique no botão "Carregar Planilha" e selecione um arquivo CSV.</w:t>
+      </w:r>
+    </w:p>
+    <w:p>
+      <w:pPr>
+        <w:numPr>
+          <w:ilvl w:val="0"/>
+          <w:numId w:val="9"/>
+        </w:numPr>
+        <w:spacing w:line="360" w:lineRule="auto"/>
+        <w:jc w:val="both"/>
+        <w:rPr>
+          <w:rFonts w:ascii="Arial" w:hAnsi="Arial" w:cs="Arial"/>
+          <w:sz w:val="24"/>
+          <w:szCs w:val="24"/>
+        </w:rPr>
+      </w:pPr>
+      <w:r>
+        <w:rPr>
+          <w:rFonts w:ascii="Arial" w:hAnsi="Arial" w:cs="Arial"/>
+          <w:sz w:val="24"/>
+          <w:szCs w:val="24"/>
+        </w:rPr>
+        <w:t>Analisar Dados: Após o carregamento, o sistema processará os dados e exibirá as informações na interface.</w:t>
+      </w:r>
+    </w:p>
+    <w:p>
+      <w:pPr>
+        <w:numPr>
+          <w:ilvl w:val="0"/>
+          <w:numId w:val="9"/>
+        </w:numPr>
+        <w:spacing w:line="360" w:lineRule="auto"/>
+        <w:jc w:val="both"/>
+        <w:rPr>
+          <w:rFonts w:ascii="Arial" w:hAnsi="Arial" w:cs="Arial"/>
+          <w:sz w:val="24"/>
+          <w:szCs w:val="24"/>
+        </w:rPr>
+      </w:pPr>
+      <w:r>
+        <w:rPr>
+          <w:rFonts w:ascii="Arial" w:hAnsi="Arial" w:cs="Arial"/>
+          <w:sz w:val="24"/>
+          <w:szCs w:val="24"/>
+        </w:rPr>
+        <w:t>Gerar Gráficos: Clique no botão "Gerar Gráfico" para visualizar os gráficos de vendas, visitantes e faturamento.</w:t>
+      </w:r>
+    </w:p>
+    <w:p>
+      <w:pPr>
+        <w:numPr>
+          <w:ilvl w:val="0"/>
+          <w:numId w:val="9"/>
+        </w:numPr>
+        <w:spacing w:line="360" w:lineRule="auto"/>
+        <w:jc w:val="both"/>
+        <w:rPr>
+          <w:rFonts w:ascii="Arial" w:hAnsi="Arial" w:cs="Arial"/>
+          <w:sz w:val="24"/>
+          <w:szCs w:val="24"/>
+        </w:rPr>
+      </w:pPr>
+      <w:r>
+        <w:rPr>
+          <w:rFonts w:ascii="Arial" w:hAnsi="Arial" w:cs="Arial"/>
+          <w:sz w:val="24"/>
+          <w:szCs w:val="24"/>
+        </w:rPr>
+        <w:t>Baixar CSV de Exemplo: Clique no botão para baixar um arquivo CSV de exemplo que pode ser usado como referência para o preenchimento correto dos dados.</w:t>
+      </w:r>
+    </w:p>
+    <w:p>
+      <w:pPr>
+        <w:spacing w:line="360" w:lineRule="auto"/>
+        <w:jc w:val="both"/>
+        <w:rPr>
+          <w:rFonts w:ascii="Arial" w:hAnsi="Arial" w:cs="Arial"/>
+          <w:b/>
+          <w:bCs/>
+          <w:sz w:val="24"/>
+          <w:szCs w:val="24"/>
+        </w:rPr>
+      </w:pPr>
+      <w:r>
+        <w:rPr>
+          <w:rFonts w:ascii="Arial" w:hAnsi="Arial" w:cs="Arial"/>
+          <w:b/>
+          <w:bCs/>
+          <w:sz w:val="24"/>
+          <w:szCs w:val="24"/>
+        </w:rPr>
+        <w:t>Conclusão</w:t>
+      </w:r>
+    </w:p>
+    <w:p>
+      <w:pPr>
+        <w:spacing w:line="360" w:lineRule="auto"/>
+        <w:jc w:val="both"/>
+        <w:rPr>
+          <w:rFonts w:ascii="Arial" w:hAnsi="Arial" w:cs="Arial"/>
+          <w:sz w:val="24"/>
+          <w:szCs w:val="24"/>
+        </w:rPr>
+      </w:pPr>
+      <w:r>
+        <w:rPr>
+          <w:rFonts w:ascii="Arial" w:hAnsi="Arial" w:cs="Arial"/>
+          <w:sz w:val="24"/>
+          <w:szCs w:val="24"/>
+        </w:rPr>
+        <w:t xml:space="preserve">O Sistema de Análise de Dados de Clientes proporciona uma maneira prática e visual de entender o desempenho de vendas e visitantes, ajudando os negócios a tomar decisões informadas com base em dados. Através da interface amigável </w:t>
+      </w:r>
+      <w:r>
+        <w:rPr>
+          <w:rFonts w:ascii="Arial" w:hAnsi="Arial" w:cs="Arial"/>
+          <w:sz w:val="24"/>
+          <w:szCs w:val="24"/>
+        </w:rPr>
+        <w:lastRenderedPageBreak/>
+        <w:t>e dos gráficos gerados, os usuários podem identificar tendências e padrões em suas operações diárias.</w:t>
+      </w:r>
+    </w:p>
+    <w:p>
+      <w:pPr>
+        <w:jc w:val="both"/>
+      </w:pPr>
+    </w:p>
     <w:sectPr>
       <w:pgSz w:w="11906" w:h="16838"/>
       <w:pgMar w:top="1417" w:right="1701" w:bottom="1417" w:left="1701" w:header="708" w:footer="708" w:gutter="0"/>
@@ -435,6 +1337,272 @@
     </w:lvl>
   </w:abstractNum>
   <w:abstractNum w:abstractNumId="2" w15:restartNumberingAfterBreak="0">
+    <w:nsid w:val="1A0263B3"/>
+    <w:multiLevelType w:val="multilevel"/>
+    <w:tmpl w:val="5002EEC6"/>
+    <w:lvl w:ilvl="0">
+      <w:start w:val="1"/>
+      <w:numFmt w:val="decimal"/>
+      <w:lvlText w:val="%1."/>
+      <w:lvlJc w:val="left"/>
+      <w:pPr>
+        <w:tabs>
+          <w:tab w:val="num" w:pos="720"/>
+        </w:tabs>
+        <w:ind w:left="720" w:hanging="360"/>
+      </w:pPr>
+    </w:lvl>
+    <w:lvl w:ilvl="1">
+      <w:start w:val="1"/>
+      <w:numFmt w:val="bullet"/>
+      <w:lvlText w:val="o"/>
+      <w:lvlJc w:val="left"/>
+      <w:pPr>
+        <w:tabs>
+          <w:tab w:val="num" w:pos="1440"/>
+        </w:tabs>
+        <w:ind w:left="1440" w:hanging="360"/>
+      </w:pPr>
+      <w:rPr>
+        <w:rFonts w:ascii="Courier New" w:hAnsi="Courier New" w:hint="default"/>
+        <w:sz w:val="20"/>
+      </w:rPr>
+    </w:lvl>
+    <w:lvl w:ilvl="2" w:tentative="1">
+      <w:start w:val="1"/>
+      <w:numFmt w:val="decimal"/>
+      <w:lvlText w:val="%3."/>
+      <w:lvlJc w:val="left"/>
+      <w:pPr>
+        <w:tabs>
+          <w:tab w:val="num" w:pos="2160"/>
+        </w:tabs>
+        <w:ind w:left="2160" w:hanging="360"/>
+      </w:pPr>
+    </w:lvl>
+    <w:lvl w:ilvl="3" w:tentative="1">
+      <w:start w:val="1"/>
+      <w:numFmt w:val="decimal"/>
+      <w:lvlText w:val="%4."/>
+      <w:lvlJc w:val="left"/>
+      <w:pPr>
+        <w:tabs>
+          <w:tab w:val="num" w:pos="2880"/>
+        </w:tabs>
+        <w:ind w:left="2880" w:hanging="360"/>
+      </w:pPr>
+    </w:lvl>
+    <w:lvl w:ilvl="4" w:tentative="1">
+      <w:start w:val="1"/>
+      <w:numFmt w:val="decimal"/>
+      <w:lvlText w:val="%5."/>
+      <w:lvlJc w:val="left"/>
+      <w:pPr>
+        <w:tabs>
+          <w:tab w:val="num" w:pos="3600"/>
+        </w:tabs>
+        <w:ind w:left="3600" w:hanging="360"/>
+      </w:pPr>
+    </w:lvl>
+    <w:lvl w:ilvl="5" w:tentative="1">
+      <w:start w:val="1"/>
+      <w:numFmt w:val="decimal"/>
+      <w:lvlText w:val="%6."/>
+      <w:lvlJc w:val="left"/>
+      <w:pPr>
+        <w:tabs>
+          <w:tab w:val="num" w:pos="4320"/>
+        </w:tabs>
+        <w:ind w:left="4320" w:hanging="360"/>
+      </w:pPr>
+    </w:lvl>
+    <w:lvl w:ilvl="6" w:tentative="1">
+      <w:start w:val="1"/>
+      <w:numFmt w:val="decimal"/>
+      <w:lvlText w:val="%7."/>
+      <w:lvlJc w:val="left"/>
+      <w:pPr>
+        <w:tabs>
+          <w:tab w:val="num" w:pos="5040"/>
+        </w:tabs>
+        <w:ind w:left="5040" w:hanging="360"/>
+      </w:pPr>
+    </w:lvl>
+    <w:lvl w:ilvl="7" w:tentative="1">
+      <w:start w:val="1"/>
+      <w:numFmt w:val="decimal"/>
+      <w:lvlText w:val="%8."/>
+      <w:lvlJc w:val="left"/>
+      <w:pPr>
+        <w:tabs>
+          <w:tab w:val="num" w:pos="5760"/>
+        </w:tabs>
+        <w:ind w:left="5760" w:hanging="360"/>
+      </w:pPr>
+    </w:lvl>
+    <w:lvl w:ilvl="8" w:tentative="1">
+      <w:start w:val="1"/>
+      <w:numFmt w:val="decimal"/>
+      <w:lvlText w:val="%9."/>
+      <w:lvlJc w:val="left"/>
+      <w:pPr>
+        <w:tabs>
+          <w:tab w:val="num" w:pos="6480"/>
+        </w:tabs>
+        <w:ind w:left="6480" w:hanging="360"/>
+      </w:pPr>
+    </w:lvl>
+  </w:abstractNum>
+  <w:abstractNum w:abstractNumId="3" w15:restartNumberingAfterBreak="0">
+    <w:nsid w:val="20127810"/>
+    <w:multiLevelType w:val="multilevel"/>
+    <w:tmpl w:val="9C420ECC"/>
+    <w:lvl w:ilvl="0">
+      <w:start w:val="1"/>
+      <w:numFmt w:val="bullet"/>
+      <w:lvlText w:val=""/>
+      <w:lvlJc w:val="left"/>
+      <w:pPr>
+        <w:tabs>
+          <w:tab w:val="num" w:pos="720"/>
+        </w:tabs>
+        <w:ind w:left="720" w:hanging="360"/>
+      </w:pPr>
+      <w:rPr>
+        <w:rFonts w:ascii="Symbol" w:hAnsi="Symbol" w:hint="default"/>
+        <w:sz w:val="20"/>
+      </w:rPr>
+    </w:lvl>
+    <w:lvl w:ilvl="1" w:tentative="1">
+      <w:start w:val="1"/>
+      <w:numFmt w:val="bullet"/>
+      <w:lvlText w:val="o"/>
+      <w:lvlJc w:val="left"/>
+      <w:pPr>
+        <w:tabs>
+          <w:tab w:val="num" w:pos="1440"/>
+        </w:tabs>
+        <w:ind w:left="1440" w:hanging="360"/>
+      </w:pPr>
+      <w:rPr>
+        <w:rFonts w:ascii="Courier New" w:hAnsi="Courier New" w:hint="default"/>
+        <w:sz w:val="20"/>
+      </w:rPr>
+    </w:lvl>
+    <w:lvl w:ilvl="2" w:tentative="1">
+      <w:start w:val="1"/>
+      <w:numFmt w:val="bullet"/>
+      <w:lvlText w:val=""/>
+      <w:lvlJc w:val="left"/>
+      <w:pPr>
+        <w:tabs>
+          <w:tab w:val="num" w:pos="2160"/>
+        </w:tabs>
+        <w:ind w:left="2160" w:hanging="360"/>
+      </w:pPr>
+      <w:rPr>
+        <w:rFonts w:ascii="Wingdings" w:hAnsi="Wingdings" w:hint="default"/>
+        <w:sz w:val="20"/>
+      </w:rPr>
+    </w:lvl>
+    <w:lvl w:ilvl="3" w:tentative="1">
+      <w:start w:val="1"/>
+      <w:numFmt w:val="bullet"/>
+      <w:lvlText w:val=""/>
+      <w:lvlJc w:val="left"/>
+      <w:pPr>
+        <w:tabs>
+          <w:tab w:val="num" w:pos="2880"/>
+        </w:tabs>
+        <w:ind w:left="2880" w:hanging="360"/>
+      </w:pPr>
+      <w:rPr>
+        <w:rFonts w:ascii="Wingdings" w:hAnsi="Wingdings" w:hint="default"/>
+        <w:sz w:val="20"/>
+      </w:rPr>
+    </w:lvl>
+    <w:lvl w:ilvl="4" w:tentative="1">
+      <w:start w:val="1"/>
+      <w:numFmt w:val="bullet"/>
+      <w:lvlText w:val=""/>
+      <w:lvlJc w:val="left"/>
+      <w:pPr>
+        <w:tabs>
+          <w:tab w:val="num" w:pos="3600"/>
+        </w:tabs>
+        <w:ind w:left="3600" w:hanging="360"/>
+      </w:pPr>
+      <w:rPr>
+        <w:rFonts w:ascii="Wingdings" w:hAnsi="Wingdings" w:hint="default"/>
+        <w:sz w:val="20"/>
+      </w:rPr>
+    </w:lvl>
+    <w:lvl w:ilvl="5" w:tentative="1">
+      <w:start w:val="1"/>
+      <w:numFmt w:val="bullet"/>
+      <w:lvlText w:val=""/>
+      <w:lvlJc w:val="left"/>
+      <w:pPr>
+        <w:tabs>
+          <w:tab w:val="num" w:pos="4320"/>
+        </w:tabs>
+        <w:ind w:left="4320" w:hanging="360"/>
+      </w:pPr>
+      <w:rPr>
+        <w:rFonts w:ascii="Wingdings" w:hAnsi="Wingdings" w:hint="default"/>
+        <w:sz w:val="20"/>
+      </w:rPr>
+    </w:lvl>
+    <w:lvl w:ilvl="6" w:tentative="1">
+      <w:start w:val="1"/>
+      <w:numFmt w:val="bullet"/>
+      <w:lvlText w:val=""/>
+      <w:lvlJc w:val="left"/>
+      <w:pPr>
+        <w:tabs>
+          <w:tab w:val="num" w:pos="5040"/>
+        </w:tabs>
+        <w:ind w:left="5040" w:hanging="360"/>
+      </w:pPr>
+      <w:rPr>
+        <w:rFonts w:ascii="Wingdings" w:hAnsi="Wingdings" w:hint="default"/>
+        <w:sz w:val="20"/>
+      </w:rPr>
+    </w:lvl>
+    <w:lvl w:ilvl="7" w:tentative="1">
+      <w:start w:val="1"/>
+      <w:numFmt w:val="bullet"/>
+      <w:lvlText w:val=""/>
+      <w:lvlJc w:val="left"/>
+      <w:pPr>
+        <w:tabs>
+          <w:tab w:val="num" w:pos="5760"/>
+        </w:tabs>
+        <w:ind w:left="5760" w:hanging="360"/>
+      </w:pPr>
+      <w:rPr>
+        <w:rFonts w:ascii="Wingdings" w:hAnsi="Wingdings" w:hint="default"/>
+        <w:sz w:val="20"/>
+      </w:rPr>
+    </w:lvl>
+    <w:lvl w:ilvl="8" w:tentative="1">
+      <w:start w:val="1"/>
+      <w:numFmt w:val="bullet"/>
+      <w:lvlText w:val=""/>
+      <w:lvlJc w:val="left"/>
+      <w:pPr>
+        <w:tabs>
+          <w:tab w:val="num" w:pos="6480"/>
+        </w:tabs>
+        <w:ind w:left="6480" w:hanging="360"/>
+      </w:pPr>
+      <w:rPr>
+        <w:rFonts w:ascii="Wingdings" w:hAnsi="Wingdings" w:hint="default"/>
+        <w:sz w:val="20"/>
+      </w:rPr>
+    </w:lvl>
+  </w:abstractNum>
+  <w:abstractNum w:abstractNumId="4" w15:restartNumberingAfterBreak="0">
     <w:nsid w:val="236C101E"/>
     <w:multiLevelType w:val="multilevel"/>
     <w:tmpl w:val="F73C7BF4"/>
@@ -583,7 +1751,120 @@
       </w:rPr>
     </w:lvl>
   </w:abstractNum>
-  <w:abstractNum w:abstractNumId="3" w15:restartNumberingAfterBreak="0">
+  <w:abstractNum w:abstractNumId="5" w15:restartNumberingAfterBreak="0">
+    <w:nsid w:val="3B836154"/>
+    <w:multiLevelType w:val="multilevel"/>
+    <w:tmpl w:val="227689A8"/>
+    <w:lvl w:ilvl="0">
+      <w:start w:val="1"/>
+      <w:numFmt w:val="decimal"/>
+      <w:lvlText w:val="%1."/>
+      <w:lvlJc w:val="left"/>
+      <w:pPr>
+        <w:tabs>
+          <w:tab w:val="num" w:pos="720"/>
+        </w:tabs>
+        <w:ind w:left="720" w:hanging="360"/>
+      </w:pPr>
+    </w:lvl>
+    <w:lvl w:ilvl="1" w:tentative="1">
+      <w:start w:val="1"/>
+      <w:numFmt w:val="decimal"/>
+      <w:lvlText w:val="%2."/>
+      <w:lvlJc w:val="left"/>
+      <w:pPr>
+        <w:tabs>
+          <w:tab w:val="num" w:pos="1440"/>
+        </w:tabs>
+        <w:ind w:left="1440" w:hanging="360"/>
+      </w:pPr>
+    </w:lvl>
+    <w:lvl w:ilvl="2" w:tentative="1">
+      <w:start w:val="1"/>
+      <w:numFmt w:val="decimal"/>
+      <w:lvlText w:val="%3."/>
+      <w:lvlJc w:val="left"/>
+      <w:pPr>
+        <w:tabs>
+          <w:tab w:val="num" w:pos="2160"/>
+        </w:tabs>
+        <w:ind w:left="2160" w:hanging="360"/>
+      </w:pPr>
+    </w:lvl>
+    <w:lvl w:ilvl="3" w:tentative="1">
+      <w:start w:val="1"/>
+      <w:numFmt w:val="decimal"/>
+      <w:lvlText w:val="%4."/>
+      <w:lvlJc w:val="left"/>
+      <w:pPr>
+        <w:tabs>
+          <w:tab w:val="num" w:pos="2880"/>
+        </w:tabs>
+        <w:ind w:left="2880" w:hanging="360"/>
+      </w:pPr>
+    </w:lvl>
+    <w:lvl w:ilvl="4" w:tentative="1">
+      <w:start w:val="1"/>
+      <w:numFmt w:val="decimal"/>
+      <w:lvlText w:val="%5."/>
+      <w:lvlJc w:val="left"/>
+      <w:pPr>
+        <w:tabs>
+          <w:tab w:val="num" w:pos="3600"/>
+        </w:tabs>
+        <w:ind w:left="3600" w:hanging="360"/>
+      </w:pPr>
+    </w:lvl>
+    <w:lvl w:ilvl="5" w:tentative="1">
+      <w:start w:val="1"/>
+      <w:numFmt w:val="decimal"/>
+      <w:lvlText w:val="%6."/>
+      <w:lvlJc w:val="left"/>
+      <w:pPr>
+        <w:tabs>
+          <w:tab w:val="num" w:pos="4320"/>
+        </w:tabs>
+        <w:ind w:left="4320" w:hanging="360"/>
+      </w:pPr>
+    </w:lvl>
+    <w:lvl w:ilvl="6" w:tentative="1">
+      <w:start w:val="1"/>
+      <w:numFmt w:val="decimal"/>
+      <w:lvlText w:val="%7."/>
+      <w:lvlJc w:val="left"/>
+      <w:pPr>
+        <w:tabs>
+          <w:tab w:val="num" w:pos="5040"/>
+        </w:tabs>
+        <w:ind w:left="5040" w:hanging="360"/>
+      </w:pPr>
+    </w:lvl>
+    <w:lvl w:ilvl="7" w:tentative="1">
+      <w:start w:val="1"/>
+      <w:numFmt w:val="decimal"/>
+      <w:lvlText w:val="%8."/>
+      <w:lvlJc w:val="left"/>
+      <w:pPr>
+        <w:tabs>
+          <w:tab w:val="num" w:pos="5760"/>
+        </w:tabs>
+        <w:ind w:left="5760" w:hanging="360"/>
+      </w:pPr>
+    </w:lvl>
+    <w:lvl w:ilvl="8" w:tentative="1">
+      <w:start w:val="1"/>
+      <w:numFmt w:val="decimal"/>
+      <w:lvlText w:val="%9."/>
+      <w:lvlJc w:val="left"/>
+      <w:pPr>
+        <w:tabs>
+          <w:tab w:val="num" w:pos="6480"/>
+        </w:tabs>
+        <w:ind w:left="6480" w:hanging="360"/>
+      </w:pPr>
+    </w:lvl>
+  </w:abstractNum>
+  <w:abstractNum w:abstractNumId="6" w15:restartNumberingAfterBreak="0">
     <w:nsid w:val="526B1D5B"/>
     <w:multiLevelType w:val="multilevel"/>
     <w:tmpl w:val="E43684DA"/>
@@ -732,7 +2013,7 @@
       </w:rPr>
     </w:lvl>
   </w:abstractNum>
-  <w:abstractNum w:abstractNumId="4" w15:restartNumberingAfterBreak="0">
+  <w:abstractNum w:abstractNumId="7" w15:restartNumberingAfterBreak="0">
     <w:nsid w:val="67D76AE3"/>
     <w:multiLevelType w:val="multilevel"/>
     <w:tmpl w:val="C04A66F2"/>
@@ -881,7 +2162,7 @@
       </w:rPr>
     </w:lvl>
   </w:abstractNum>
-  <w:abstractNum w:abstractNumId="5" w15:restartNumberingAfterBreak="0">
+  <w:abstractNum w:abstractNumId="8" w15:restartNumberingAfterBreak="0">
     <w:nsid w:val="712454F5"/>
     <w:multiLevelType w:val="multilevel"/>
     <w:tmpl w:val="17CC5060"/>
@@ -1034,19 +2315,28 @@
     <w:abstractNumId w:val="0"/>
   </w:num>
   <w:num w:numId="2" w16cid:durableId="2046439424">
-    <w:abstractNumId w:val="5"/>
+    <w:abstractNumId w:val="8"/>
   </w:num>
   <w:num w:numId="3" w16cid:durableId="1317762501">
-    <w:abstractNumId w:val="2"/>
+    <w:abstractNumId w:val="4"/>
   </w:num>
   <w:num w:numId="4" w16cid:durableId="1836724862">
-    <w:abstractNumId w:val="4"/>
+    <w:abstractNumId w:val="7"/>
   </w:num>
   <w:num w:numId="5" w16cid:durableId="190336601">
-    <w:abstractNumId w:val="3"/>
+    <w:abstractNumId w:val="6"/>
   </w:num>
   <w:num w:numId="6" w16cid:durableId="1465925503">
     <w:abstractNumId w:val="1"/>
+  </w:num>
+  <w:num w:numId="7" w16cid:durableId="1907495583">
+    <w:abstractNumId w:val="2"/>
+  </w:num>
+  <w:num w:numId="8" w16cid:durableId="73824343">
+    <w:abstractNumId w:val="3"/>
+  </w:num>
+  <w:num w:numId="9" w16cid:durableId="1028604109">
+    <w:abstractNumId w:val="5"/>
   </w:num>
 </w:numbering>
 </file>
@@ -1965,6 +3255,25 @@
       <w:spacing w:val="5"/>
     </w:rPr>
   </w:style>
+  <w:style w:type="table" w:styleId="Tabelacomgrade">
+    <w:name w:val="Table Grid"/>
+    <w:basedOn w:val="Tabelanormal"/>
+    <w:uiPriority w:val="39"/>
+    <w:rsid w:val="0062229B"/>
+    <w:pPr>
+      <w:spacing w:after="0" w:line="240" w:lineRule="auto"/>
+    </w:pPr>
+    <w:tblPr>
+      <w:tblBorders>
+        <w:top w:val="single" w:sz="4" w:space="0" w:color="auto"/>
+        <w:left w:val="single" w:sz="4" w:space="0" w:color="auto"/>
+        <w:bottom w:val="single" w:sz="4" w:space="0" w:color="auto"/>
+        <w:right w:val="single" w:sz="4" w:space="0" w:color="auto"/>
+        <w:insideH w:val="single" w:sz="4" w:space="0" w:color="auto"/>
+        <w:insideV w:val="single" w:sz="4" w:space="0" w:color="auto"/>
+      </w:tblBorders>
+    </w:tblPr>
+  </w:style>
 </w:styles>
 </file>
 

</xml_diff>